<commit_message>
modified:   CUNY_NLP_CS74040/HW1/HW1.docx 	new file:   CUNY_NLP_CS74040/HW1/NLP_Bigram.ipynb
</commit_message>
<xml_diff>
--- a/CUNY_NLP_CS74040/HW1/HW1.docx
+++ b/CUNY_NLP_CS74040/HW1/HW1.docx
@@ -31,10 +31,12 @@
       </w:r>
     </w:p>
     <w:p>
+      <w:bookmarkStart w:id="0" w:name="OLE_LINK1"/>
       <w:r>
         <w:t>&lt;s&gt; Sam I am &lt;/s&gt;</w:t>
       </w:r>
     </w:p>
+    <w:bookmarkEnd w:id="0"/>
     <w:p>
       <w:r>
         <w:t>&lt;s&gt; I am Sam &lt;/s&gt;</w:t>
@@ -176,6 +178,9 @@
         </m:f>
       </m:oMath>
     </w:p>
+    <w:p/>
+    <w:p/>
+    <w:p/>
     <w:p/>
     <w:p/>
     <w:p/>

</xml_diff>

<commit_message>
modified:   CUNY_NLP_CS74040/HW1/HW1.docx 	modified:   CUNY_NLP_CS74040/HW1/Questions.py 	new file:   CUNY_NLP_CS74040/HW1/katzModel.txt 	new file:   CUNY_NLP_CS74040/HW1/katzModel_unk.txt 	new file:   CUNY_NLP_CS74040/HW1/test_bigramDict_unk.txt 	new file:   CUNY_NLP_CS74040/HW1/test_tkn_no_unk.txt 	new file:   CUNY_NLP_CS74040/HW1/test_tkn_nopad_unk.txt 	new file:   CUNY_NLP_CS74040/HW1/test_tkn_unk.txt 	new file:   CUNY_NLP_CS74040/HW1/tr_bigramDict_unk.txt 	modified:   CUNY_NLP_CS74040/HW1/tr_tkn_no_unk.txt 	new file:   CUNY_NLP_CS74040/HW1/tr_tkn_nopad_unk.txt 	modified:   CUNY_NLP_CS74040/HW1/tr_tkn_unk.txt
</commit_message>
<xml_diff>
--- a/CUNY_NLP_CS74040/HW1/HW1.docx
+++ b/CUNY_NLP_CS74040/HW1/HW1.docx
@@ -179,7 +179,648 @@
       </m:oMath>
     </w:p>
     <w:p/>
+    <w:p>
+      <w:r>
+        <w:t>PART II:</w:t>
+      </w:r>
+    </w:p>
+    <w:p>
+      <w:pPr>
+        <w:pStyle w:val="ListParagraph"/>
+        <w:numPr>
+          <w:ilvl w:val="0"/>
+          <w:numId w:val="1"/>
+        </w:numPr>
+      </w:pPr>
+      <w:r>
+        <w:t>The</w:t>
+      </w:r>
+      <w:r>
+        <w:t>re</w:t>
+      </w:r>
+      <w:r>
+        <w:t xml:space="preserve"> are </w:t>
+      </w:r>
+      <w:proofErr w:type="gramStart"/>
+      <w:r>
+        <w:t>41737</w:t>
+      </w:r>
+      <w:r>
+        <w:t xml:space="preserve"> </w:t>
+      </w:r>
+      <w:r>
+        <w:t>word</w:t>
+      </w:r>
+      <w:proofErr w:type="gramEnd"/>
+      <w:r>
+        <w:t xml:space="preserve"> types in the training corpus.</w:t>
+      </w:r>
+    </w:p>
+    <w:p>
+      <w:pPr>
+        <w:pStyle w:val="ListParagraph"/>
+        <w:numPr>
+          <w:ilvl w:val="0"/>
+          <w:numId w:val="1"/>
+        </w:numPr>
+      </w:pPr>
+      <w:r>
+        <w:t>The</w:t>
+      </w:r>
+      <w:r>
+        <w:t>re</w:t>
+      </w:r>
+      <w:r>
+        <w:t xml:space="preserve"> are </w:t>
+      </w:r>
+      <w:proofErr w:type="gramStart"/>
+      <w:r>
+        <w:t>2468210</w:t>
+      </w:r>
+      <w:r>
+        <w:t xml:space="preserve"> </w:t>
+      </w:r>
+      <w:r>
+        <w:t>word</w:t>
+      </w:r>
+      <w:proofErr w:type="gramEnd"/>
+      <w:r>
+        <w:t xml:space="preserve"> tokens in the training corpus.</w:t>
+      </w:r>
+    </w:p>
+    <w:p>
+      <w:pPr>
+        <w:pStyle w:val="ListParagraph"/>
+        <w:numPr>
+          <w:ilvl w:val="0"/>
+          <w:numId w:val="1"/>
+        </w:numPr>
+      </w:pPr>
+      <w:r>
+        <w:t>1.6612%</w:t>
+      </w:r>
+      <w:r>
+        <w:t xml:space="preserve"> </w:t>
+      </w:r>
+      <w:r>
+        <w:t>of word tokens in the test corpus did not occur in training.</w:t>
+      </w:r>
+    </w:p>
+    <w:p>
+      <w:pPr>
+        <w:pStyle w:val="ListParagraph"/>
+      </w:pPr>
+      <w:r>
+        <w:t>3.6058%</w:t>
+      </w:r>
+      <w:r>
+        <w:t xml:space="preserve"> </w:t>
+      </w:r>
+      <w:r>
+        <w:t>of word types in the test corpus did not occur in training.</w:t>
+      </w:r>
+    </w:p>
+    <w:p>
+      <w:pPr>
+        <w:pStyle w:val="ListParagraph"/>
+        <w:numPr>
+          <w:ilvl w:val="0"/>
+          <w:numId w:val="1"/>
+        </w:numPr>
+      </w:pPr>
+      <w:r>
+        <w:t>28.7665%</w:t>
+      </w:r>
+      <w:r>
+        <w:t xml:space="preserve"> </w:t>
+      </w:r>
+      <w:r>
+        <w:t>of bigrams in the test corpus did not occur in training.</w:t>
+      </w:r>
+    </w:p>
+    <w:p>
+      <w:pPr>
+        <w:pStyle w:val="ListParagraph"/>
+        <w:numPr>
+          <w:ilvl w:val="0"/>
+          <w:numId w:val="1"/>
+        </w:numPr>
+      </w:pPr>
+      <w:r>
+        <w:t>Question 5 and 6</w:t>
+      </w:r>
+    </w:p>
+    <w:p>
+      <w:r>
+        <w:t>['I', 'look', 'forward', 'to', 'hearing', 'your', 'reply', '.']</w:t>
+      </w:r>
+    </w:p>
+    <w:p>
+      <w:r>
+        <w:t>Unigram:</w:t>
+      </w:r>
+    </w:p>
+    <w:p>
+      <w:r>
+        <w:t>p(I) = -8.340105,</w:t>
+      </w:r>
+    </w:p>
+    <w:p>
+      <w:r>
+        <w:t>p(look) = -12.040939,</w:t>
+      </w:r>
+    </w:p>
+    <w:p>
+      <w:r>
+        <w:t>p(forward) = -12.397288,</w:t>
+      </w:r>
+    </w:p>
+    <w:p>
+      <w:r>
+        <w:t>p(to) = -5.509641,</w:t>
+      </w:r>
+    </w:p>
+    <w:p>
+      <w:r>
+        <w:lastRenderedPageBreak/>
+        <w:t>p(hearing) = -13.502940,</w:t>
+      </w:r>
+    </w:p>
+    <w:p>
+      <w:r>
+        <w:t>p(your) = -11.046083,</w:t>
+      </w:r>
+    </w:p>
+    <w:p>
+      <w:r>
+        <w:t>p(reply) = -17.474926,</w:t>
+      </w:r>
+    </w:p>
+    <w:p>
+      <w:r>
+        <w:t>p(.) = -4.751889,</w:t>
+      </w:r>
+    </w:p>
+    <w:p>
+      <w:r>
+        <w:t xml:space="preserve">The log probability of "I look forward to hearing your </w:t>
+      </w:r>
+      <w:proofErr w:type="gramStart"/>
+      <w:r>
+        <w:t>reply .</w:t>
+      </w:r>
+      <w:proofErr w:type="gramEnd"/>
+      <w:r>
+        <w:t>" under Unigram is -85.063811</w:t>
+      </w:r>
+    </w:p>
+    <w:p>
+      <w:r>
+        <w:t xml:space="preserve">The perplexity </w:t>
+      </w:r>
+      <w:proofErr w:type="gramStart"/>
+      <w:r>
+        <w:t>is  1587.979235372888</w:t>
+      </w:r>
+      <w:proofErr w:type="gramEnd"/>
+    </w:p>
     <w:p/>
+    <w:p>
+      <w:r>
+        <w:t>Bigram:</w:t>
+      </w:r>
+    </w:p>
+    <w:p>
+      <w:r>
+        <w:t>p(I) = -8.340105,</w:t>
+      </w:r>
+    </w:p>
+    <w:p>
+      <w:r>
+        <w:t>p(</w:t>
+      </w:r>
+      <w:proofErr w:type="spellStart"/>
+      <w:r>
+        <w:t>forward|look</w:t>
+      </w:r>
+      <w:proofErr w:type="spellEnd"/>
+      <w:r>
+        <w:t>) = -4.046963,</w:t>
+      </w:r>
+    </w:p>
+    <w:p>
+      <w:r>
+        <w:t>p(</w:t>
+      </w:r>
+      <w:proofErr w:type="spellStart"/>
+      <w:r>
+        <w:t>to|forward</w:t>
+      </w:r>
+      <w:proofErr w:type="spellEnd"/>
+      <w:r>
+        <w:t>) = -2.148721,</w:t>
+      </w:r>
+    </w:p>
+    <w:p>
+      <w:r>
+        <w:t>p(</w:t>
+      </w:r>
+      <w:proofErr w:type="spellStart"/>
+      <w:r>
+        <w:t>hearing|to</w:t>
+      </w:r>
+      <w:proofErr w:type="spellEnd"/>
+      <w:r>
+        <w:t>) = -13.080762,</w:t>
+      </w:r>
+    </w:p>
+    <w:p>
+      <w:r>
+        <w:t>p(</w:t>
+      </w:r>
+      <w:proofErr w:type="spellStart"/>
+      <w:r>
+        <w:t>your|hearing</w:t>
+      </w:r>
+      <w:proofErr w:type="spellEnd"/>
+      <w:r>
+        <w:t>) doesn't exist in training corpus, no log probability.</w:t>
+      </w:r>
+    </w:p>
+    <w:p>
+      <w:r>
+        <w:t>p(</w:t>
+      </w:r>
+      <w:proofErr w:type="spellStart"/>
+      <w:r>
+        <w:t>reply|your</w:t>
+      </w:r>
+      <w:proofErr w:type="spellEnd"/>
+      <w:r>
+        <w:t>) doesn't exist in training corpus, no log probability.</w:t>
+      </w:r>
+    </w:p>
+    <w:p>
+      <w:r>
+        <w:t>p</w:t>
+      </w:r>
+      <w:proofErr w:type="gramStart"/>
+      <w:r>
+        <w:t>(.|</w:t>
+      </w:r>
+      <w:proofErr w:type="gramEnd"/>
+      <w:r>
+        <w:t>reply) doesn't exist in training corpus, no log probability.</w:t>
+      </w:r>
+    </w:p>
+    <w:p>
+      <w:r>
+        <w:t>Because some bigrams don't exist in training corpus, no log probability, total probability is zero.</w:t>
+      </w:r>
+    </w:p>
+    <w:p/>
+    <w:p>
+      <w:r>
+        <w:t>Bigram with add-1 smoothing:</w:t>
+      </w:r>
+    </w:p>
+    <w:p>
+      <w:r>
+        <w:t>p(I) = -8.369362,</w:t>
+      </w:r>
+    </w:p>
+    <w:p>
+      <w:r>
+        <w:t>p(</w:t>
+      </w:r>
+      <w:proofErr w:type="spellStart"/>
+      <w:r>
+        <w:t>forward|look</w:t>
+      </w:r>
+      <w:proofErr w:type="spellEnd"/>
+      <w:r>
+        <w:t>) = -10.463203,</w:t>
+      </w:r>
+    </w:p>
+    <w:p>
+      <w:r>
+        <w:t>p(</w:t>
+      </w:r>
+      <w:proofErr w:type="spellStart"/>
+      <w:r>
+        <w:t>to|forward</w:t>
+      </w:r>
+      <w:proofErr w:type="spellEnd"/>
+      <w:r>
+        <w:t>) = -8.945034,</w:t>
+      </w:r>
+    </w:p>
+    <w:p>
+      <w:r>
+        <w:t>p(</w:t>
+      </w:r>
+      <w:proofErr w:type="spellStart"/>
+      <w:r>
+        <w:t>hearing|to</w:t>
+      </w:r>
+      <w:proofErr w:type="spellEnd"/>
+      <w:r>
+        <w:t>) = -13.814196,</w:t>
+      </w:r>
+    </w:p>
+    <w:p>
+      <w:r>
+        <w:t>p(</w:t>
+      </w:r>
+      <w:proofErr w:type="spellStart"/>
+      <w:r>
+        <w:t>your|hearing</w:t>
+      </w:r>
+      <w:proofErr w:type="spellEnd"/>
+      <w:r>
+        <w:t>) = -16.579286,</w:t>
+      </w:r>
+    </w:p>
+    <w:p>
+      <w:r>
+        <w:t>p(</w:t>
+      </w:r>
+      <w:proofErr w:type="spellStart"/>
+      <w:r>
+        <w:t>reply|your</w:t>
+      </w:r>
+      <w:proofErr w:type="spellEnd"/>
+      <w:r>
+        <w:t>) = -16.592720,</w:t>
+      </w:r>
+    </w:p>
+    <w:p>
+      <w:r>
+        <w:t>p</w:t>
+      </w:r>
+      <w:proofErr w:type="gramStart"/>
+      <w:r>
+        <w:t>(.|</w:t>
+      </w:r>
+      <w:proofErr w:type="gramEnd"/>
+      <w:r>
+        <w:t>reply) = -16.576470,</w:t>
+      </w:r>
+    </w:p>
+    <w:p>
+      <w:r>
+        <w:t xml:space="preserve">The log probability of "I look forward to hearing your </w:t>
+      </w:r>
+      <w:proofErr w:type="gramStart"/>
+      <w:r>
+        <w:t>reply .</w:t>
+      </w:r>
+      <w:proofErr w:type="gramEnd"/>
+      <w:r>
+        <w:t xml:space="preserve">" </w:t>
+      </w:r>
+    </w:p>
+    <w:p>
+      <w:r>
+        <w:t>under Bigram with add-a smoothing is -91.340271</w:t>
+      </w:r>
+    </w:p>
+    <w:p>
+      <w:r>
+        <w:t xml:space="preserve">The perplexity </w:t>
+      </w:r>
+      <w:proofErr w:type="gramStart"/>
+      <w:r>
+        <w:t>is  2735.3958083856537</w:t>
+      </w:r>
+      <w:proofErr w:type="gramEnd"/>
+    </w:p>
+    <w:p/>
+    <w:p>
+      <w:r>
+        <w:lastRenderedPageBreak/>
+        <w:t>Bigram with discounting and Katz backoff:</w:t>
+      </w:r>
+    </w:p>
+    <w:p>
+      <w:r>
+        <w:t>p(I) = -8.340105,</w:t>
+      </w:r>
+    </w:p>
+    <w:p>
+      <w:r>
+        <w:t>p(</w:t>
+      </w:r>
+      <w:proofErr w:type="spellStart"/>
+      <w:r>
+        <w:t>forward|look</w:t>
+      </w:r>
+      <w:proofErr w:type="spellEnd"/>
+      <w:r>
+        <w:t>) = -4.068337,</w:t>
+      </w:r>
+    </w:p>
+    <w:p>
+      <w:r>
+        <w:t>p(</w:t>
+      </w:r>
+      <w:proofErr w:type="spellStart"/>
+      <w:r>
+        <w:t>to|forward</w:t>
+      </w:r>
+      <w:proofErr w:type="spellEnd"/>
+      <w:r>
+        <w:t>) = -2.156025,</w:t>
+      </w:r>
+    </w:p>
+    <w:p>
+      <w:r>
+        <w:t>p(</w:t>
+      </w:r>
+      <w:proofErr w:type="spellStart"/>
+      <w:r>
+        <w:t>hearing|to</w:t>
+      </w:r>
+      <w:proofErr w:type="spellEnd"/>
+      <w:r>
+        <w:t>) = -13.206293,</w:t>
+      </w:r>
+    </w:p>
+    <w:p>
+      <w:r>
+        <w:t>p(</w:t>
+      </w:r>
+      <w:proofErr w:type="spellStart"/>
+      <w:r>
+        <w:t>your|hearing</w:t>
+      </w:r>
+      <w:proofErr w:type="spellEnd"/>
+      <w:r>
+        <w:t>) = -13.489689,</w:t>
+      </w:r>
+    </w:p>
+    <w:p>
+      <w:r>
+        <w:t>p(</w:t>
+      </w:r>
+      <w:proofErr w:type="spellStart"/>
+      <w:r>
+        <w:t>reply|your</w:t>
+      </w:r>
+      <w:proofErr w:type="spellEnd"/>
+      <w:r>
+        <w:t>) = -19.255481,</w:t>
+      </w:r>
+    </w:p>
+    <w:p>
+      <w:r>
+        <w:t>p</w:t>
+      </w:r>
+      <w:proofErr w:type="gramStart"/>
+      <w:r>
+        <w:t>(.|</w:t>
+      </w:r>
+      <w:proofErr w:type="gramEnd"/>
+      <w:r>
+        <w:t>reply) = -6.867366,</w:t>
+      </w:r>
+    </w:p>
+    <w:p>
+      <w:r>
+        <w:t xml:space="preserve">The log probability of "I look forward to hearing your </w:t>
+      </w:r>
+      <w:proofErr w:type="gramStart"/>
+      <w:r>
+        <w:t>reply .</w:t>
+      </w:r>
+      <w:proofErr w:type="gramEnd"/>
+      <w:r>
+        <w:t xml:space="preserve">" </w:t>
+      </w:r>
+    </w:p>
+    <w:p>
+      <w:r>
+        <w:t xml:space="preserve">under Bigram with </w:t>
+      </w:r>
+      <w:proofErr w:type="spellStart"/>
+      <w:r>
+        <w:t>with</w:t>
+      </w:r>
+      <w:proofErr w:type="spellEnd"/>
+      <w:r>
+        <w:t xml:space="preserve"> discounting and Katz backoff is -67.383296</w:t>
+      </w:r>
+    </w:p>
+    <w:p>
+      <w:r>
+        <w:t xml:space="preserve">The perplexity </w:t>
+      </w:r>
+      <w:proofErr w:type="gramStart"/>
+      <w:r>
+        <w:t>is  343.2014797068245</w:t>
+      </w:r>
+      <w:proofErr w:type="gramEnd"/>
+    </w:p>
+    <w:p/>
+    <w:p>
+      <w:r>
+        <w:t>Question 7:</w:t>
+      </w:r>
+    </w:p>
+    <w:p>
+      <w:r>
+        <w:t>--------------------------------------------------</w:t>
+      </w:r>
+    </w:p>
+    <w:p>
+      <w:r>
+        <w:t>Unigram:</w:t>
+      </w:r>
+    </w:p>
+    <w:p>
+      <w:r>
+        <w:t xml:space="preserve">Because there </w:t>
+      </w:r>
+      <w:proofErr w:type="gramStart"/>
+      <w:r>
+        <w:t>are</w:t>
+      </w:r>
+      <w:proofErr w:type="gramEnd"/>
+      <w:r>
+        <w:t xml:space="preserve"> unknown token, no log probability for entire test corpus under Unigram.</w:t>
+      </w:r>
+    </w:p>
+    <w:p/>
+    <w:p>
+      <w:r>
+        <w:t>Bigram:</w:t>
+      </w:r>
+    </w:p>
+    <w:p>
+      <w:r>
+        <w:t>Because some bigrams don't exist in training corpus, no log probability, total probability is zero.</w:t>
+      </w:r>
+    </w:p>
+    <w:p/>
+    <w:p>
+      <w:r>
+        <w:t>Bigram with add-1 smoothing:</w:t>
+      </w:r>
+    </w:p>
+    <w:p>
+      <w:r>
+        <w:t xml:space="preserve">The log probability of entire test corpus </w:t>
+      </w:r>
+    </w:p>
+    <w:p>
+      <w:r>
+        <w:t>under Bigram with add-a smoothing is -30756.930083</w:t>
+      </w:r>
+    </w:p>
+    <w:p>
+      <w:r>
+        <w:t xml:space="preserve">The perplexity </w:t>
+      </w:r>
+      <w:proofErr w:type="gramStart"/>
+      <w:r>
+        <w:t>is  34164165.2082008</w:t>
+      </w:r>
+      <w:proofErr w:type="gramEnd"/>
+    </w:p>
+    <w:p/>
+    <w:p>
+      <w:r>
+        <w:t>Bigram with discounting and Katz backoff:</w:t>
+      </w:r>
+    </w:p>
+    <w:p>
+      <w:r>
+        <w:t xml:space="preserve">The log probability of entire test corpus </w:t>
+      </w:r>
+    </w:p>
+    <w:p>
+      <w:r>
+        <w:t xml:space="preserve">under Bigram with </w:t>
+      </w:r>
+      <w:proofErr w:type="spellStart"/>
+      <w:r>
+        <w:t>with</w:t>
+      </w:r>
+      <w:proofErr w:type="spellEnd"/>
+      <w:r>
+        <w:t xml:space="preserve"> discounting and Katz backoff is -23092.198550</w:t>
+      </w:r>
+    </w:p>
+    <w:p>
+      <w:r>
+        <w:t xml:space="preserve">The perplexity </w:t>
+      </w:r>
+      <w:proofErr w:type="gramStart"/>
+      <w:r>
+        <w:t>is  453084.6581278604</w:t>
+      </w:r>
+      <w:proofErr w:type="gramEnd"/>
+    </w:p>
     <w:p/>
     <w:p/>
     <w:p/>
@@ -194,6 +835,103 @@
     </w:sectPr>
   </w:body>
 </w:document>
+</file>
+
+<file path=word/numbering.xml><?xml version="1.0" encoding="utf-8"?>
+<w:numbering xmlns:wpc="http://schemas.microsoft.com/office/word/2010/wordprocessingCanvas" xmlns:cx="http://schemas.microsoft.com/office/drawing/2014/chartex" xmlns:cx1="http://schemas.microsoft.com/office/drawing/2015/9/8/chartex" xmlns:cx2="http://schemas.microsoft.com/office/drawing/2015/10/21/chartex" xmlns:cx3="http://schemas.microsoft.com/office/drawing/2016/5/9/chartex" xmlns:cx4="http://schemas.microsoft.com/office/drawing/2016/5/10/chartex" xmlns:cx5="http://schemas.microsoft.com/office/drawing/2016/5/11/chartex" xmlns:cx6="http://schemas.microsoft.com/office/drawing/2016/5/12/chartex" xmlns:cx7="http://schemas.microsoft.com/office/drawing/2016/5/13/chartex" xmlns:cx8="http://schemas.microsoft.com/office/drawing/2016/5/14/chartex" xmlns:mc="http://schemas.openxmlformats.org/markup-compatibility/2006" xmlns:aink="http://schemas.microsoft.com/office/drawing/2016/ink" xmlns:am3d="http://schemas.microsoft.com/office/drawing/2017/model3d" xmlns:o="urn:schemas-microsoft-com:office:office" xmlns:r="http://schemas.openxmlformats.org/officeDocument/2006/relationships" xmlns:m="http://schemas.openxmlformats.org/officeDocument/2006/math" xmlns:v="urn:schemas-microsoft-com:vml" xmlns:wp14="http://schemas.microsoft.com/office/word/2010/wordprocessingDrawing" xmlns:wp="http://schemas.openxmlformats.org/drawingml/2006/wordprocessingDrawing" xmlns:w10="urn:schemas-microsoft-com:office:word" xmlns:w="http://schemas.openxmlformats.org/wordprocessingml/2006/main" xmlns:w14="http://schemas.microsoft.com/office/word/2010/wordml" xmlns:w15="http://schemas.microsoft.com/office/word/2012/wordml" xmlns:w16cex="http://schemas.microsoft.com/office/word/2018/wordml/cex" xmlns:w16cid="http://schemas.microsoft.com/office/word/2016/wordml/cid" xmlns:w16="http://schemas.microsoft.com/office/word/2018/wordml" xmlns:w16sdtdh="http://schemas.microsoft.com/office/word/2020/wordml/sdtdatahash" xmlns:w16se="http://schemas.microsoft.com/office/word/2015/wordml/symex" xmlns:wpg="http://schemas.microsoft.com/office/word/2010/wordprocessingGroup" xmlns:wpi="http://schemas.microsoft.com/office/word/2010/wordprocessingInk" xmlns:wne="http://schemas.microsoft.com/office/word/2006/wordml" xmlns:wps="http://schemas.microsoft.com/office/word/2010/wordprocessingShape" mc:Ignorable="w14 w15 w16se w16cid w16 w16cex w16sdtdh wp14">
+  <w:abstractNum w:abstractNumId="0" w15:restartNumberingAfterBreak="0">
+    <w:nsid w:val="30915BC6"/>
+    <w:multiLevelType w:val="hybridMultilevel"/>
+    <w:tmpl w:val="E11C8912"/>
+    <w:lvl w:ilvl="0" w:tplc="0409000F">
+      <w:start w:val="1"/>
+      <w:numFmt w:val="decimal"/>
+      <w:lvlText w:val="%1."/>
+      <w:lvlJc w:val="left"/>
+      <w:pPr>
+        <w:ind w:left="720" w:hanging="360"/>
+      </w:pPr>
+      <w:rPr>
+        <w:rFonts w:hint="default"/>
+      </w:rPr>
+    </w:lvl>
+    <w:lvl w:ilvl="1" w:tplc="04090019" w:tentative="1">
+      <w:start w:val="1"/>
+      <w:numFmt w:val="lowerLetter"/>
+      <w:lvlText w:val="%2."/>
+      <w:lvlJc w:val="left"/>
+      <w:pPr>
+        <w:ind w:left="1440" w:hanging="360"/>
+      </w:pPr>
+    </w:lvl>
+    <w:lvl w:ilvl="2" w:tplc="0409001B" w:tentative="1">
+      <w:start w:val="1"/>
+      <w:numFmt w:val="lowerRoman"/>
+      <w:lvlText w:val="%3."/>
+      <w:lvlJc w:val="right"/>
+      <w:pPr>
+        <w:ind w:left="2160" w:hanging="180"/>
+      </w:pPr>
+    </w:lvl>
+    <w:lvl w:ilvl="3" w:tplc="0409000F" w:tentative="1">
+      <w:start w:val="1"/>
+      <w:numFmt w:val="decimal"/>
+      <w:lvlText w:val="%4."/>
+      <w:lvlJc w:val="left"/>
+      <w:pPr>
+        <w:ind w:left="2880" w:hanging="360"/>
+      </w:pPr>
+    </w:lvl>
+    <w:lvl w:ilvl="4" w:tplc="04090019" w:tentative="1">
+      <w:start w:val="1"/>
+      <w:numFmt w:val="lowerLetter"/>
+      <w:lvlText w:val="%5."/>
+      <w:lvlJc w:val="left"/>
+      <w:pPr>
+        <w:ind w:left="3600" w:hanging="360"/>
+      </w:pPr>
+    </w:lvl>
+    <w:lvl w:ilvl="5" w:tplc="0409001B" w:tentative="1">
+      <w:start w:val="1"/>
+      <w:numFmt w:val="lowerRoman"/>
+      <w:lvlText w:val="%6."/>
+      <w:lvlJc w:val="right"/>
+      <w:pPr>
+        <w:ind w:left="4320" w:hanging="180"/>
+      </w:pPr>
+    </w:lvl>
+    <w:lvl w:ilvl="6" w:tplc="0409000F" w:tentative="1">
+      <w:start w:val="1"/>
+      <w:numFmt w:val="decimal"/>
+      <w:lvlText w:val="%7."/>
+      <w:lvlJc w:val="left"/>
+      <w:pPr>
+        <w:ind w:left="5040" w:hanging="360"/>
+      </w:pPr>
+    </w:lvl>
+    <w:lvl w:ilvl="7" w:tplc="04090019" w:tentative="1">
+      <w:start w:val="1"/>
+      <w:numFmt w:val="lowerLetter"/>
+      <w:lvlText w:val="%8."/>
+      <w:lvlJc w:val="left"/>
+      <w:pPr>
+        <w:ind w:left="5760" w:hanging="360"/>
+      </w:pPr>
+    </w:lvl>
+    <w:lvl w:ilvl="8" w:tplc="0409001B" w:tentative="1">
+      <w:start w:val="1"/>
+      <w:numFmt w:val="lowerRoman"/>
+      <w:lvlText w:val="%9."/>
+      <w:lvlJc w:val="right"/>
+      <w:pPr>
+        <w:ind w:left="6480" w:hanging="180"/>
+      </w:pPr>
+    </w:lvl>
+  </w:abstractNum>
+  <w:num w:numId="1">
+    <w:abstractNumId w:val="0"/>
+  </w:num>
+</w:numbering>
 </file>
 
 <file path=word/styles.xml><?xml version="1.0" encoding="utf-8"?>
@@ -632,6 +1370,17 @@
       <w:color w:val="808080"/>
     </w:rPr>
   </w:style>
+  <w:style w:type="paragraph" w:styleId="ListParagraph">
+    <w:name w:val="List Paragraph"/>
+    <w:basedOn w:val="Normal"/>
+    <w:uiPriority w:val="34"/>
+    <w:qFormat/>
+    <w:rsid w:val="0071710D"/>
+    <w:pPr>
+      <w:ind w:left="720"/>
+      <w:contextualSpacing/>
+    </w:pPr>
+  </w:style>
 </w:styles>
 </file>
 

</xml_diff>

<commit_message>
modified:   CUNY_NLP_CS74040/HW1/HW1.docx 	modified:   CUNY_NLP_CS74040/HW1/Questions.py
</commit_message>
<xml_diff>
--- a/CUNY_NLP_CS74040/HW1/HW1.docx
+++ b/CUNY_NLP_CS74040/HW1/HW1.docx
@@ -2,11 +2,204 @@
 <file path=word/document.xml><?xml version="1.0" encoding="utf-8"?>
 <w:document xmlns:wpc="http://schemas.microsoft.com/office/word/2010/wordprocessingCanvas" xmlns:cx="http://schemas.microsoft.com/office/drawing/2014/chartex" xmlns:cx1="http://schemas.microsoft.com/office/drawing/2015/9/8/chartex" xmlns:cx2="http://schemas.microsoft.com/office/drawing/2015/10/21/chartex" xmlns:cx3="http://schemas.microsoft.com/office/drawing/2016/5/9/chartex" xmlns:cx4="http://schemas.microsoft.com/office/drawing/2016/5/10/chartex" xmlns:cx5="http://schemas.microsoft.com/office/drawing/2016/5/11/chartex" xmlns:cx6="http://schemas.microsoft.com/office/drawing/2016/5/12/chartex" xmlns:cx7="http://schemas.microsoft.com/office/drawing/2016/5/13/chartex" xmlns:cx8="http://schemas.microsoft.com/office/drawing/2016/5/14/chartex" xmlns:mc="http://schemas.openxmlformats.org/markup-compatibility/2006" xmlns:aink="http://schemas.microsoft.com/office/drawing/2016/ink" xmlns:am3d="http://schemas.microsoft.com/office/drawing/2017/model3d" xmlns:o="urn:schemas-microsoft-com:office:office" xmlns:r="http://schemas.openxmlformats.org/officeDocument/2006/relationships" xmlns:m="http://schemas.openxmlformats.org/officeDocument/2006/math" xmlns:v="urn:schemas-microsoft-com:vml" xmlns:wp14="http://schemas.microsoft.com/office/word/2010/wordprocessingDrawing" xmlns:wp="http://schemas.openxmlformats.org/drawingml/2006/wordprocessingDrawing" xmlns:w10="urn:schemas-microsoft-com:office:word" xmlns:w="http://schemas.openxmlformats.org/wordprocessingml/2006/main" xmlns:w14="http://schemas.microsoft.com/office/word/2010/wordml" xmlns:w15="http://schemas.microsoft.com/office/word/2012/wordml" xmlns:w16cex="http://schemas.microsoft.com/office/word/2018/wordml/cex" xmlns:w16cid="http://schemas.microsoft.com/office/word/2016/wordml/cid" xmlns:w16="http://schemas.microsoft.com/office/word/2018/wordml" xmlns:w16sdtdh="http://schemas.microsoft.com/office/word/2020/wordml/sdtdatahash" xmlns:w16se="http://schemas.microsoft.com/office/word/2015/wordml/symex" xmlns:wpg="http://schemas.microsoft.com/office/word/2010/wordprocessingGroup" xmlns:wpi="http://schemas.microsoft.com/office/word/2010/wordprocessingInk" xmlns:wne="http://schemas.microsoft.com/office/word/2006/wordml" xmlns:wps="http://schemas.microsoft.com/office/word/2010/wordprocessingShape" mc:Ignorable="w14 w15 w16se w16cid w16 w16cex w16sdtdh wp14">
   <w:body>
+    <w:p>
+      <w:pPr>
+        <w:rPr>
+          <w:rFonts w:ascii="Times New Roman" w:hAnsi="Times New Roman" w:cs="Times New Roman"/>
+          <w:sz w:val="24"/>
+          <w:szCs w:val="24"/>
+        </w:rPr>
+      </w:pPr>
+      <w:proofErr w:type="spellStart"/>
+      <w:r>
+        <w:rPr>
+          <w:rFonts w:ascii="Times New Roman" w:hAnsi="Times New Roman" w:cs="Times New Roman"/>
+          <w:sz w:val="24"/>
+          <w:szCs w:val="24"/>
+        </w:rPr>
+        <w:t>Weicong</w:t>
+      </w:r>
+      <w:proofErr w:type="spellEnd"/>
+      <w:r>
+        <w:rPr>
+          <w:rFonts w:ascii="Times New Roman" w:hAnsi="Times New Roman" w:cs="Times New Roman"/>
+          <w:sz w:val="24"/>
+          <w:szCs w:val="24"/>
+        </w:rPr>
+        <w:t xml:space="preserve"> Feng</w:t>
+      </w:r>
+    </w:p>
+    <w:p>
+      <w:pPr>
+        <w:rPr>
+          <w:rFonts w:ascii="Times New Roman" w:hAnsi="Times New Roman" w:cs="Times New Roman"/>
+          <w:sz w:val="24"/>
+          <w:szCs w:val="24"/>
+        </w:rPr>
+      </w:pPr>
+      <w:r>
+        <w:rPr>
+          <w:rFonts w:ascii="Times New Roman" w:hAnsi="Times New Roman" w:cs="Times New Roman"/>
+          <w:sz w:val="24"/>
+          <w:szCs w:val="24"/>
+        </w:rPr>
+        <w:t>Professor</w:t>
+      </w:r>
+      <w:r>
+        <w:rPr>
+          <w:rFonts w:ascii="Times New Roman" w:hAnsi="Times New Roman" w:cs="Times New Roman"/>
+          <w:sz w:val="24"/>
+          <w:szCs w:val="24"/>
+        </w:rPr>
+        <w:t xml:space="preserve"> </w:t>
+      </w:r>
+      <w:proofErr w:type="spellStart"/>
+      <w:r>
+        <w:rPr>
+          <w:rFonts w:ascii="Times New Roman" w:hAnsi="Times New Roman" w:cs="Times New Roman"/>
+          <w:sz w:val="24"/>
+          <w:szCs w:val="24"/>
+        </w:rPr>
+        <w:t>Alla</w:t>
+      </w:r>
+      <w:proofErr w:type="spellEnd"/>
+      <w:r>
+        <w:rPr>
+          <w:rFonts w:ascii="Times New Roman" w:hAnsi="Times New Roman" w:cs="Times New Roman"/>
+          <w:sz w:val="24"/>
+          <w:szCs w:val="24"/>
+        </w:rPr>
+        <w:t xml:space="preserve"> </w:t>
+      </w:r>
+      <w:proofErr w:type="spellStart"/>
+      <w:r>
+        <w:rPr>
+          <w:rFonts w:ascii="Times New Roman" w:hAnsi="Times New Roman" w:cs="Times New Roman"/>
+          <w:sz w:val="24"/>
+          <w:szCs w:val="24"/>
+        </w:rPr>
+        <w:t>Rozovskaya</w:t>
+      </w:r>
+      <w:proofErr w:type="spellEnd"/>
+    </w:p>
+    <w:p>
+      <w:pPr>
+        <w:rPr>
+          <w:rFonts w:ascii="Times New Roman" w:hAnsi="Times New Roman" w:cs="Times New Roman"/>
+          <w:sz w:val="24"/>
+          <w:szCs w:val="24"/>
+        </w:rPr>
+      </w:pPr>
+      <w:r>
+        <w:rPr>
+          <w:rFonts w:ascii="Times New Roman" w:hAnsi="Times New Roman" w:cs="Times New Roman"/>
+          <w:sz w:val="24"/>
+          <w:szCs w:val="24"/>
+        </w:rPr>
+        <w:t>CS74040 NLP</w:t>
+      </w:r>
+    </w:p>
+    <w:p>
+      <w:pPr>
+        <w:rPr>
+          <w:rFonts w:ascii="Times New Roman" w:hAnsi="Times New Roman" w:cs="Times New Roman"/>
+          <w:sz w:val="24"/>
+          <w:szCs w:val="24"/>
+        </w:rPr>
+      </w:pPr>
+      <w:r>
+        <w:rPr>
+          <w:rFonts w:ascii="Times New Roman" w:hAnsi="Times New Roman" w:cs="Times New Roman"/>
+          <w:sz w:val="24"/>
+          <w:szCs w:val="24"/>
+        </w:rPr>
+        <w:t>10</w:t>
+      </w:r>
+      <w:r>
+        <w:rPr>
+          <w:rFonts w:ascii="Times New Roman" w:hAnsi="Times New Roman" w:cs="Times New Roman"/>
+          <w:sz w:val="24"/>
+          <w:szCs w:val="24"/>
+        </w:rPr>
+        <w:t>/</w:t>
+      </w:r>
+      <w:r>
+        <w:rPr>
+          <w:rFonts w:ascii="Times New Roman" w:hAnsi="Times New Roman" w:cs="Times New Roman"/>
+          <w:sz w:val="24"/>
+          <w:szCs w:val="24"/>
+        </w:rPr>
+        <w:t>17/</w:t>
+      </w:r>
+      <w:r>
+        <w:rPr>
+          <w:rFonts w:ascii="Times New Roman" w:hAnsi="Times New Roman" w:cs="Times New Roman"/>
+          <w:sz w:val="24"/>
+          <w:szCs w:val="24"/>
+        </w:rPr>
+        <w:t>20</w:t>
+      </w:r>
+      <w:r>
+        <w:rPr>
+          <w:rFonts w:ascii="Times New Roman" w:hAnsi="Times New Roman" w:cs="Times New Roman"/>
+          <w:sz w:val="24"/>
+          <w:szCs w:val="24"/>
+        </w:rPr>
+        <w:t>21</w:t>
+      </w:r>
+      <w:r>
+        <w:rPr>
+          <w:rFonts w:ascii="Times New Roman" w:hAnsi="Times New Roman" w:cs="Times New Roman"/>
+          <w:sz w:val="24"/>
+          <w:szCs w:val="24"/>
+        </w:rPr>
+        <w:t xml:space="preserve"> </w:t>
+      </w:r>
+    </w:p>
+    <w:p>
+      <w:pPr>
+        <w:rPr>
+          <w:rFonts w:ascii="Times New Roman" w:hAnsi="Times New Roman" w:cs="Times New Roman"/>
+          <w:sz w:val="24"/>
+          <w:szCs w:val="24"/>
+        </w:rPr>
+      </w:pPr>
+      <w:r>
+        <w:rPr>
+          <w:rFonts w:ascii="Times New Roman" w:hAnsi="Times New Roman" w:cs="Times New Roman"/>
+          <w:sz w:val="24"/>
+          <w:szCs w:val="24"/>
+        </w:rPr>
+        <w:t xml:space="preserve">Homework </w:t>
+      </w:r>
+      <w:r>
+        <w:rPr>
+          <w:rFonts w:ascii="Times New Roman" w:hAnsi="Times New Roman" w:cs="Times New Roman"/>
+          <w:sz w:val="24"/>
+          <w:szCs w:val="24"/>
+        </w:rPr>
+        <w:t>1</w:t>
+      </w:r>
+    </w:p>
     <w:p/>
-    <w:p/>
-    <w:p>
-      <w:r>
-        <w:t>Homework 1</w:t>
+    <w:p>
+      <w:pPr>
+        <w:jc w:val="center"/>
+        <w:rPr>
+          <w:b/>
+          <w:bCs/>
+          <w:sz w:val="56"/>
+          <w:szCs w:val="56"/>
+        </w:rPr>
+      </w:pPr>
+      <w:r>
+        <w:rPr>
+          <w:b/>
+          <w:bCs/>
+          <w:sz w:val="56"/>
+          <w:szCs w:val="56"/>
+        </w:rPr>
+        <w:t>Report</w:t>
       </w:r>
     </w:p>
     <w:p/>
@@ -317,6 +510,7 @@
     </w:p>
     <w:p>
       <w:r>
+        <w:lastRenderedPageBreak/>
         <w:t>Unigram:</w:t>
       </w:r>
     </w:p>
@@ -342,23 +536,224 @@
     </w:p>
     <w:p>
       <w:r>
+        <w:t>p(hearing) = -13.502940,</w:t>
+      </w:r>
+    </w:p>
+    <w:p>
+      <w:r>
+        <w:t>p(your) = -11.046083,</w:t>
+      </w:r>
+    </w:p>
+    <w:p>
+      <w:r>
+        <w:t>p(reply) = -17.474926,</w:t>
+      </w:r>
+    </w:p>
+    <w:p>
+      <w:r>
+        <w:t>p(.) = -4.751889,</w:t>
+      </w:r>
+    </w:p>
+    <w:p>
+      <w:r>
+        <w:t xml:space="preserve">The log probability of "I look forward to hearing your </w:t>
+      </w:r>
+      <w:proofErr w:type="gramStart"/>
+      <w:r>
+        <w:t>reply .</w:t>
+      </w:r>
+      <w:proofErr w:type="gramEnd"/>
+      <w:r>
+        <w:t>" under Unigram is -85.063811</w:t>
+      </w:r>
+    </w:p>
+    <w:p>
+      <w:r>
+        <w:t>The perplexity is 1587.979235372888</w:t>
+      </w:r>
+    </w:p>
+    <w:p/>
+    <w:p>
+      <w:r>
+        <w:t>Bigram:</w:t>
+      </w:r>
+    </w:p>
+    <w:p>
+      <w:r>
+        <w:t>p(I) = -8.340105,</w:t>
+      </w:r>
+    </w:p>
+    <w:p>
+      <w:r>
+        <w:t>p(</w:t>
+      </w:r>
+      <w:proofErr w:type="spellStart"/>
+      <w:r>
+        <w:t>forward|look</w:t>
+      </w:r>
+      <w:proofErr w:type="spellEnd"/>
+      <w:r>
+        <w:t>) = -4.046963,</w:t>
+      </w:r>
+    </w:p>
+    <w:p>
+      <w:r>
+        <w:t>p(</w:t>
+      </w:r>
+      <w:proofErr w:type="spellStart"/>
+      <w:r>
+        <w:t>to|forward</w:t>
+      </w:r>
+      <w:proofErr w:type="spellEnd"/>
+      <w:r>
+        <w:t>) = -2.148721,</w:t>
+      </w:r>
+    </w:p>
+    <w:p>
+      <w:r>
+        <w:t>p(</w:t>
+      </w:r>
+      <w:proofErr w:type="spellStart"/>
+      <w:r>
+        <w:t>hearing|to</w:t>
+      </w:r>
+      <w:proofErr w:type="spellEnd"/>
+      <w:r>
+        <w:t>) = -13.080762,</w:t>
+      </w:r>
+    </w:p>
+    <w:p>
+      <w:r>
+        <w:t>p(</w:t>
+      </w:r>
+      <w:proofErr w:type="spellStart"/>
+      <w:r>
+        <w:t>your|hearing</w:t>
+      </w:r>
+      <w:proofErr w:type="spellEnd"/>
+      <w:r>
+        <w:t>) doesn't exist in training corpus, no log probability.</w:t>
+      </w:r>
+    </w:p>
+    <w:p>
+      <w:r>
+        <w:t>p(</w:t>
+      </w:r>
+      <w:proofErr w:type="spellStart"/>
+      <w:r>
+        <w:t>reply|your</w:t>
+      </w:r>
+      <w:proofErr w:type="spellEnd"/>
+      <w:r>
+        <w:t>) doesn't exist in training corpus, no log probability.</w:t>
+      </w:r>
+    </w:p>
+    <w:p>
+      <w:r>
+        <w:t>p</w:t>
+      </w:r>
+      <w:proofErr w:type="gramStart"/>
+      <w:r>
+        <w:t>(.|</w:t>
+      </w:r>
+      <w:proofErr w:type="gramEnd"/>
+      <w:r>
+        <w:t>reply) doesn't exist in training corpus, no log probability.</w:t>
+      </w:r>
+    </w:p>
+    <w:p>
+      <w:r>
+        <w:t>Because some bigrams don't exist in training corpus, no log probability, total probability is zero.</w:t>
+      </w:r>
+    </w:p>
+    <w:p/>
+    <w:p>
+      <w:r>
+        <w:t>Bigram with add-1 smoothing:</w:t>
+      </w:r>
+    </w:p>
+    <w:p>
+      <w:r>
+        <w:t>p(I) = -8.369362,</w:t>
+      </w:r>
+    </w:p>
+    <w:p>
+      <w:r>
+        <w:t>p(</w:t>
+      </w:r>
+      <w:proofErr w:type="spellStart"/>
+      <w:r>
+        <w:t>forward|look</w:t>
+      </w:r>
+      <w:proofErr w:type="spellEnd"/>
+      <w:r>
+        <w:t>) = -10.463203,</w:t>
+      </w:r>
+    </w:p>
+    <w:p>
+      <w:r>
+        <w:t>p(</w:t>
+      </w:r>
+      <w:proofErr w:type="spellStart"/>
+      <w:r>
+        <w:t>to|forward</w:t>
+      </w:r>
+      <w:proofErr w:type="spellEnd"/>
+      <w:r>
+        <w:t>) = -8.945034,</w:t>
+      </w:r>
+    </w:p>
+    <w:p>
+      <w:r>
+        <w:t>p(</w:t>
+      </w:r>
+      <w:proofErr w:type="spellStart"/>
+      <w:r>
+        <w:t>hearing|to</w:t>
+      </w:r>
+      <w:proofErr w:type="spellEnd"/>
+      <w:r>
+        <w:t>) = -13.814196,</w:t>
+      </w:r>
+    </w:p>
+    <w:p>
+      <w:r>
+        <w:t>p(</w:t>
+      </w:r>
+      <w:proofErr w:type="spellStart"/>
+      <w:r>
+        <w:t>your|hearing</w:t>
+      </w:r>
+      <w:proofErr w:type="spellEnd"/>
+      <w:r>
+        <w:t>) = -16.579286,</w:t>
+      </w:r>
+    </w:p>
+    <w:p>
+      <w:r>
+        <w:t>p(</w:t>
+      </w:r>
+      <w:proofErr w:type="spellStart"/>
+      <w:r>
+        <w:t>reply|your</w:t>
+      </w:r>
+      <w:proofErr w:type="spellEnd"/>
+      <w:r>
+        <w:t>) = -16.592720,</w:t>
+      </w:r>
+    </w:p>
+    <w:p>
+      <w:r>
         <w:lastRenderedPageBreak/>
-        <w:t>p(hearing) = -13.502940,</w:t>
-      </w:r>
-    </w:p>
-    <w:p>
-      <w:r>
-        <w:t>p(your) = -11.046083,</w:t>
-      </w:r>
-    </w:p>
-    <w:p>
-      <w:r>
-        <w:t>p(reply) = -17.474926,</w:t>
-      </w:r>
-    </w:p>
-    <w:p>
-      <w:r>
-        <w:t>p(.) = -4.751889,</w:t>
+        <w:t>p</w:t>
+      </w:r>
+      <w:proofErr w:type="gramStart"/>
+      <w:r>
+        <w:t>(.|</w:t>
+      </w:r>
+      <w:proofErr w:type="gramEnd"/>
+      <w:r>
+        <w:t>reply) = -16.576470,</w:t>
       </w:r>
     </w:p>
     <w:p>
@@ -371,455 +766,241 @@
       </w:r>
       <w:proofErr w:type="gramEnd"/>
       <w:r>
-        <w:t>" under Unigram is -85.063811</w:t>
-      </w:r>
-    </w:p>
-    <w:p>
-      <w:r>
-        <w:t xml:space="preserve">The perplexity </w:t>
+        <w:t xml:space="preserve">" </w:t>
+      </w:r>
+    </w:p>
+    <w:p>
+      <w:r>
+        <w:t>under Bigram with add-a smoothing is -91.340271</w:t>
+      </w:r>
+    </w:p>
+    <w:p>
+      <w:r>
+        <w:t>The perplexity is 2735.3958083856537</w:t>
+      </w:r>
+    </w:p>
+    <w:p/>
+    <w:p>
+      <w:r>
+        <w:t>Bigram with discounting and Katz backoff:</w:t>
+      </w:r>
+    </w:p>
+    <w:p>
+      <w:r>
+        <w:t>p(I) = -8.340105,</w:t>
+      </w:r>
+    </w:p>
+    <w:p>
+      <w:r>
+        <w:t>p(</w:t>
+      </w:r>
+      <w:proofErr w:type="spellStart"/>
+      <w:r>
+        <w:t>forward|look</w:t>
+      </w:r>
+      <w:proofErr w:type="spellEnd"/>
+      <w:r>
+        <w:t>) = -4.068337,</w:t>
+      </w:r>
+    </w:p>
+    <w:p>
+      <w:r>
+        <w:t>p(</w:t>
+      </w:r>
+      <w:proofErr w:type="spellStart"/>
+      <w:r>
+        <w:t>to|forward</w:t>
+      </w:r>
+      <w:proofErr w:type="spellEnd"/>
+      <w:r>
+        <w:t>) = -2.156025,</w:t>
+      </w:r>
+    </w:p>
+    <w:p>
+      <w:r>
+        <w:t>p(</w:t>
+      </w:r>
+      <w:proofErr w:type="spellStart"/>
+      <w:r>
+        <w:t>hearing|to</w:t>
+      </w:r>
+      <w:proofErr w:type="spellEnd"/>
+      <w:r>
+        <w:t>) = -13.206293,</w:t>
+      </w:r>
+    </w:p>
+    <w:p>
+      <w:r>
+        <w:t>p(</w:t>
+      </w:r>
+      <w:proofErr w:type="spellStart"/>
+      <w:r>
+        <w:t>your|hearing</w:t>
+      </w:r>
+      <w:proofErr w:type="spellEnd"/>
+      <w:r>
+        <w:t>) = -13.489689,</w:t>
+      </w:r>
+    </w:p>
+    <w:p>
+      <w:r>
+        <w:t>p(</w:t>
+      </w:r>
+      <w:proofErr w:type="spellStart"/>
+      <w:r>
+        <w:t>reply|your</w:t>
+      </w:r>
+      <w:proofErr w:type="spellEnd"/>
+      <w:r>
+        <w:t>) = -19.255481,</w:t>
+      </w:r>
+    </w:p>
+    <w:p>
+      <w:r>
+        <w:t>p</w:t>
       </w:r>
       <w:proofErr w:type="gramStart"/>
       <w:r>
-        <w:t>is  1587.979235372888</w:t>
+        <w:t>(.|</w:t>
       </w:r>
       <w:proofErr w:type="gramEnd"/>
+      <w:r>
+        <w:t>reply) = -6.867366,</w:t>
+      </w:r>
+    </w:p>
+    <w:p>
+      <w:r>
+        <w:t xml:space="preserve">The log probability of "I look forward to hearing your </w:t>
+      </w:r>
+      <w:proofErr w:type="gramStart"/>
+      <w:r>
+        <w:t>reply .</w:t>
+      </w:r>
+      <w:proofErr w:type="gramEnd"/>
+      <w:r>
+        <w:t xml:space="preserve">" </w:t>
+      </w:r>
+    </w:p>
+    <w:p>
+      <w:r>
+        <w:t xml:space="preserve">under Bigram with </w:t>
+      </w:r>
+      <w:proofErr w:type="spellStart"/>
+      <w:r>
+        <w:t>with</w:t>
+      </w:r>
+      <w:proofErr w:type="spellEnd"/>
+      <w:r>
+        <w:t xml:space="preserve"> discounting and Katz backoff is -67.383296</w:t>
+      </w:r>
+    </w:p>
+    <w:p>
+      <w:r>
+        <w:t>The perplexity is 343.2014797068245</w:t>
+      </w:r>
     </w:p>
     <w:p/>
     <w:p>
       <w:r>
+        <w:t>Question 7:</w:t>
+      </w:r>
+    </w:p>
+    <w:p>
+      <w:r>
+        <w:t>--------------------------------------------------</w:t>
+      </w:r>
+    </w:p>
+    <w:p>
+      <w:r>
+        <w:t>Unigram:</w:t>
+      </w:r>
+    </w:p>
+    <w:p>
+      <w:r>
+        <w:t>The log probability of entire test corpus under Unigram is -28009.522408</w:t>
+      </w:r>
+    </w:p>
+    <w:p>
+      <w:r>
+        <w:t>The perplexity is 7254769.255785892</w:t>
+      </w:r>
+    </w:p>
+    <w:p/>
+    <w:p>
+      <w:r>
         <w:t>Bigram:</w:t>
       </w:r>
     </w:p>
     <w:p>
       <w:r>
-        <w:t>p(I) = -8.340105,</w:t>
-      </w:r>
-    </w:p>
-    <w:p>
-      <w:r>
-        <w:t>p(</w:t>
+        <w:t>Because some bigrams don't exist in training corpus, no log probability, total probability is zero.</w:t>
+      </w:r>
+    </w:p>
+    <w:p/>
+    <w:p>
+      <w:r>
+        <w:t>Bigram with add-1 smoothing:</w:t>
+      </w:r>
+    </w:p>
+    <w:p>
+      <w:r>
+        <w:t xml:space="preserve">The log probability of entire test corpus </w:t>
+      </w:r>
+    </w:p>
+    <w:p>
+      <w:r>
+        <w:t>under Bigram with add-a smoothing is -30756.930083</w:t>
+      </w:r>
+    </w:p>
+    <w:p>
+      <w:r>
+        <w:lastRenderedPageBreak/>
+        <w:t>The perplexity is 34164165.2082008</w:t>
+      </w:r>
+    </w:p>
+    <w:p/>
+    <w:p>
+      <w:r>
+        <w:t>Bigram with discounting and Katz backoff:</w:t>
+      </w:r>
+    </w:p>
+    <w:p>
+      <w:r>
+        <w:t xml:space="preserve">The log probability of entire test corpus </w:t>
+      </w:r>
+    </w:p>
+    <w:p>
+      <w:r>
+        <w:t>under Bigram with discounting and Katz backoff is -23092.198550</w:t>
+      </w:r>
+    </w:p>
+    <w:p>
+      <w:r>
+        <w:t>The perplexity is 453084.6581278604</w:t>
+      </w:r>
+    </w:p>
+    <w:p/>
+    <w:p>
+      <w:pPr>
+        <w:jc w:val="both"/>
+      </w:pPr>
+      <w:r>
+        <w:t xml:space="preserve">According to above experiment, it concludes that the higher grams model is better than the lower grams model because the perplexity of bigram models is lower than that of unigram. The exception is bigram with add-1 smoothing model. It shows that </w:t>
+      </w:r>
+      <w:r>
+        <w:t>bigram with add-1 smoothing model</w:t>
+      </w:r>
+      <w:r>
+        <w:t xml:space="preserve"> is not a good choice. On the other hand, without discount and smoothing, it is easy to end up with zero probability or no log probability because the unseen token or bigram. Even if the once words in training corpus and unseen words in test corpus are replaced to ‘&lt;</w:t>
       </w:r>
       <w:proofErr w:type="spellStart"/>
       <w:r>
-        <w:t>forward|look</w:t>
+        <w:t>unk</w:t>
       </w:r>
       <w:proofErr w:type="spellEnd"/>
       <w:r>
-        <w:t>) = -4.046963,</w:t>
-      </w:r>
-    </w:p>
-    <w:p>
-      <w:r>
-        <w:t>p(</w:t>
-      </w:r>
-      <w:proofErr w:type="spellStart"/>
-      <w:r>
-        <w:t>to|forward</w:t>
-      </w:r>
-      <w:proofErr w:type="spellEnd"/>
-      <w:r>
-        <w:t>) = -2.148721,</w:t>
-      </w:r>
-    </w:p>
-    <w:p>
-      <w:r>
-        <w:t>p(</w:t>
-      </w:r>
-      <w:proofErr w:type="spellStart"/>
-      <w:r>
-        <w:t>hearing|to</w:t>
-      </w:r>
-      <w:proofErr w:type="spellEnd"/>
-      <w:r>
-        <w:t>) = -13.080762,</w:t>
-      </w:r>
-    </w:p>
-    <w:p>
-      <w:r>
-        <w:t>p(</w:t>
-      </w:r>
-      <w:proofErr w:type="spellStart"/>
-      <w:r>
-        <w:t>your|hearing</w:t>
-      </w:r>
-      <w:proofErr w:type="spellEnd"/>
-      <w:r>
-        <w:t>) doesn't exist in training corpus, no log probability.</w:t>
-      </w:r>
-    </w:p>
-    <w:p>
-      <w:r>
-        <w:t>p(</w:t>
-      </w:r>
-      <w:proofErr w:type="spellStart"/>
-      <w:r>
-        <w:t>reply|your</w:t>
-      </w:r>
-      <w:proofErr w:type="spellEnd"/>
-      <w:r>
-        <w:t>) doesn't exist in training corpus, no log probability.</w:t>
-      </w:r>
-    </w:p>
-    <w:p>
-      <w:r>
-        <w:t>p</w:t>
-      </w:r>
-      <w:proofErr w:type="gramStart"/>
-      <w:r>
-        <w:t>(.|</w:t>
-      </w:r>
-      <w:proofErr w:type="gramEnd"/>
-      <w:r>
-        <w:t>reply) doesn't exist in training corpus, no log probability.</w:t>
-      </w:r>
-    </w:p>
-    <w:p>
-      <w:r>
-        <w:t>Because some bigrams don't exist in training corpus, no log probability, total probability is zero.</w:t>
-      </w:r>
-    </w:p>
-    <w:p/>
-    <w:p>
-      <w:r>
-        <w:t>Bigram with add-1 smoothing:</w:t>
-      </w:r>
-    </w:p>
-    <w:p>
-      <w:r>
-        <w:t>p(I) = -8.369362,</w:t>
-      </w:r>
-    </w:p>
-    <w:p>
-      <w:r>
-        <w:t>p(</w:t>
-      </w:r>
-      <w:proofErr w:type="spellStart"/>
-      <w:r>
-        <w:t>forward|look</w:t>
-      </w:r>
-      <w:proofErr w:type="spellEnd"/>
-      <w:r>
-        <w:t>) = -10.463203,</w:t>
-      </w:r>
-    </w:p>
-    <w:p>
-      <w:r>
-        <w:t>p(</w:t>
-      </w:r>
-      <w:proofErr w:type="spellStart"/>
-      <w:r>
-        <w:t>to|forward</w:t>
-      </w:r>
-      <w:proofErr w:type="spellEnd"/>
-      <w:r>
-        <w:t>) = -8.945034,</w:t>
-      </w:r>
-    </w:p>
-    <w:p>
-      <w:r>
-        <w:t>p(</w:t>
-      </w:r>
-      <w:proofErr w:type="spellStart"/>
-      <w:r>
-        <w:t>hearing|to</w:t>
-      </w:r>
-      <w:proofErr w:type="spellEnd"/>
-      <w:r>
-        <w:t>) = -13.814196,</w:t>
-      </w:r>
-    </w:p>
-    <w:p>
-      <w:r>
-        <w:t>p(</w:t>
-      </w:r>
-      <w:proofErr w:type="spellStart"/>
-      <w:r>
-        <w:t>your|hearing</w:t>
-      </w:r>
-      <w:proofErr w:type="spellEnd"/>
-      <w:r>
-        <w:t>) = -16.579286,</w:t>
-      </w:r>
-    </w:p>
-    <w:p>
-      <w:r>
-        <w:t>p(</w:t>
-      </w:r>
-      <w:proofErr w:type="spellStart"/>
-      <w:r>
-        <w:t>reply|your</w:t>
-      </w:r>
-      <w:proofErr w:type="spellEnd"/>
-      <w:r>
-        <w:t>) = -16.592720,</w:t>
-      </w:r>
-    </w:p>
-    <w:p>
-      <w:r>
-        <w:t>p</w:t>
-      </w:r>
-      <w:proofErr w:type="gramStart"/>
-      <w:r>
-        <w:t>(.|</w:t>
-      </w:r>
-      <w:proofErr w:type="gramEnd"/>
-      <w:r>
-        <w:t>reply) = -16.576470,</w:t>
-      </w:r>
-    </w:p>
-    <w:p>
-      <w:r>
-        <w:t xml:space="preserve">The log probability of "I look forward to hearing your </w:t>
-      </w:r>
-      <w:proofErr w:type="gramStart"/>
-      <w:r>
-        <w:t>reply .</w:t>
-      </w:r>
-      <w:proofErr w:type="gramEnd"/>
-      <w:r>
-        <w:t xml:space="preserve">" </w:t>
-      </w:r>
-    </w:p>
-    <w:p>
-      <w:r>
-        <w:t>under Bigram with add-a smoothing is -91.340271</w:t>
-      </w:r>
-    </w:p>
-    <w:p>
-      <w:r>
-        <w:t xml:space="preserve">The perplexity </w:t>
-      </w:r>
-      <w:proofErr w:type="gramStart"/>
-      <w:r>
-        <w:t>is  2735.3958083856537</w:t>
-      </w:r>
-      <w:proofErr w:type="gramEnd"/>
-    </w:p>
-    <w:p/>
-    <w:p>
-      <w:r>
-        <w:lastRenderedPageBreak/>
-        <w:t>Bigram with discounting and Katz backoff:</w:t>
-      </w:r>
-    </w:p>
-    <w:p>
-      <w:r>
-        <w:t>p(I) = -8.340105,</w:t>
-      </w:r>
-    </w:p>
-    <w:p>
-      <w:r>
-        <w:t>p(</w:t>
-      </w:r>
-      <w:proofErr w:type="spellStart"/>
-      <w:r>
-        <w:t>forward|look</w:t>
-      </w:r>
-      <w:proofErr w:type="spellEnd"/>
-      <w:r>
-        <w:t>) = -4.068337,</w:t>
-      </w:r>
-    </w:p>
-    <w:p>
-      <w:r>
-        <w:t>p(</w:t>
-      </w:r>
-      <w:proofErr w:type="spellStart"/>
-      <w:r>
-        <w:t>to|forward</w:t>
-      </w:r>
-      <w:proofErr w:type="spellEnd"/>
-      <w:r>
-        <w:t>) = -2.156025,</w:t>
-      </w:r>
-    </w:p>
-    <w:p>
-      <w:r>
-        <w:t>p(</w:t>
-      </w:r>
-      <w:proofErr w:type="spellStart"/>
-      <w:r>
-        <w:t>hearing|to</w:t>
-      </w:r>
-      <w:proofErr w:type="spellEnd"/>
-      <w:r>
-        <w:t>) = -13.206293,</w:t>
-      </w:r>
-    </w:p>
-    <w:p>
-      <w:r>
-        <w:t>p(</w:t>
-      </w:r>
-      <w:proofErr w:type="spellStart"/>
-      <w:r>
-        <w:t>your|hearing</w:t>
-      </w:r>
-      <w:proofErr w:type="spellEnd"/>
-      <w:r>
-        <w:t>) = -13.489689,</w:t>
-      </w:r>
-    </w:p>
-    <w:p>
-      <w:r>
-        <w:t>p(</w:t>
-      </w:r>
-      <w:proofErr w:type="spellStart"/>
-      <w:r>
-        <w:t>reply|your</w:t>
-      </w:r>
-      <w:proofErr w:type="spellEnd"/>
-      <w:r>
-        <w:t>) = -19.255481,</w:t>
-      </w:r>
-    </w:p>
-    <w:p>
-      <w:r>
-        <w:t>p</w:t>
-      </w:r>
-      <w:proofErr w:type="gramStart"/>
-      <w:r>
-        <w:t>(.|</w:t>
-      </w:r>
-      <w:proofErr w:type="gramEnd"/>
-      <w:r>
-        <w:t>reply) = -6.867366,</w:t>
-      </w:r>
-    </w:p>
-    <w:p>
-      <w:r>
-        <w:t xml:space="preserve">The log probability of "I look forward to hearing your </w:t>
-      </w:r>
-      <w:proofErr w:type="gramStart"/>
-      <w:r>
-        <w:t>reply .</w:t>
-      </w:r>
-      <w:proofErr w:type="gramEnd"/>
-      <w:r>
-        <w:t xml:space="preserve">" </w:t>
-      </w:r>
-    </w:p>
-    <w:p>
-      <w:r>
-        <w:t xml:space="preserve">under Bigram with </w:t>
-      </w:r>
-      <w:proofErr w:type="spellStart"/>
-      <w:r>
-        <w:t>with</w:t>
-      </w:r>
-      <w:proofErr w:type="spellEnd"/>
-      <w:r>
-        <w:t xml:space="preserve"> discounting and Katz backoff is -67.383296</w:t>
-      </w:r>
-    </w:p>
-    <w:p>
-      <w:r>
-        <w:t xml:space="preserve">The perplexity </w:t>
-      </w:r>
-      <w:proofErr w:type="gramStart"/>
-      <w:r>
-        <w:t>is  343.2014797068245</w:t>
-      </w:r>
-      <w:proofErr w:type="gramEnd"/>
-    </w:p>
-    <w:p/>
-    <w:p>
-      <w:r>
-        <w:t>Question 7:</w:t>
-      </w:r>
-    </w:p>
-    <w:p>
-      <w:r>
-        <w:t>--------------------------------------------------</w:t>
-      </w:r>
-    </w:p>
-    <w:p>
-      <w:r>
-        <w:t>Unigram:</w:t>
-      </w:r>
-    </w:p>
-    <w:p>
-      <w:r>
-        <w:t xml:space="preserve">Because there </w:t>
-      </w:r>
-      <w:proofErr w:type="gramStart"/>
-      <w:r>
-        <w:t>are</w:t>
-      </w:r>
-      <w:proofErr w:type="gramEnd"/>
-      <w:r>
-        <w:t xml:space="preserve"> unknown token, no log probability for entire test corpus under Unigram.</w:t>
-      </w:r>
-    </w:p>
-    <w:p/>
-    <w:p>
-      <w:r>
-        <w:t>Bigram:</w:t>
-      </w:r>
-    </w:p>
-    <w:p>
-      <w:r>
-        <w:t>Because some bigrams don't exist in training corpus, no log probability, total probability is zero.</w:t>
-      </w:r>
-    </w:p>
-    <w:p/>
-    <w:p>
-      <w:r>
-        <w:t>Bigram with add-1 smoothing:</w:t>
-      </w:r>
-    </w:p>
-    <w:p>
-      <w:r>
-        <w:t xml:space="preserve">The log probability of entire test corpus </w:t>
-      </w:r>
-    </w:p>
-    <w:p>
-      <w:r>
-        <w:t>under Bigram with add-a smoothing is -30756.930083</w:t>
-      </w:r>
-    </w:p>
-    <w:p>
-      <w:r>
-        <w:t xml:space="preserve">The perplexity </w:t>
-      </w:r>
-      <w:proofErr w:type="gramStart"/>
-      <w:r>
-        <w:t>is  34164165.2082008</w:t>
-      </w:r>
-      <w:proofErr w:type="gramEnd"/>
-    </w:p>
-    <w:p/>
-    <w:p>
-      <w:r>
-        <w:t>Bigram with discounting and Katz backoff:</w:t>
-      </w:r>
-    </w:p>
-    <w:p>
-      <w:r>
-        <w:t xml:space="preserve">The log probability of entire test corpus </w:t>
-      </w:r>
-    </w:p>
-    <w:p>
-      <w:r>
-        <w:t xml:space="preserve">under Bigram with </w:t>
-      </w:r>
-      <w:proofErr w:type="spellStart"/>
-      <w:r>
-        <w:t>with</w:t>
-      </w:r>
-      <w:proofErr w:type="spellEnd"/>
-      <w:r>
-        <w:t xml:space="preserve"> discounting and Katz backoff is -23092.198550</w:t>
-      </w:r>
-    </w:p>
-    <w:p>
-      <w:r>
-        <w:t xml:space="preserve">The perplexity </w:t>
-      </w:r>
-      <w:proofErr w:type="gramStart"/>
-      <w:r>
-        <w:t>is  453084.6581278604</w:t>
-      </w:r>
-      <w:proofErr w:type="gramEnd"/>
+        <w:t xml:space="preserve">&gt;’, because there exists unseen bigram, especial in the case of big test corpus. </w:t>
+      </w:r>
     </w:p>
     <w:p/>
     <w:p/>
@@ -835,6 +1016,56 @@
     </w:sectPr>
   </w:body>
 </w:document>
+</file>
+
+<file path=word/endnotes.xml><?xml version="1.0" encoding="utf-8"?>
+<w:endnotes xmlns:wpc="http://schemas.microsoft.com/office/word/2010/wordprocessingCanvas" xmlns:cx="http://schemas.microsoft.com/office/drawing/2014/chartex" xmlns:cx1="http://schemas.microsoft.com/office/drawing/2015/9/8/chartex" xmlns:cx2="http://schemas.microsoft.com/office/drawing/2015/10/21/chartex" xmlns:cx3="http://schemas.microsoft.com/office/drawing/2016/5/9/chartex" xmlns:cx4="http://schemas.microsoft.com/office/drawing/2016/5/10/chartex" xmlns:cx5="http://schemas.microsoft.com/office/drawing/2016/5/11/chartex" xmlns:cx6="http://schemas.microsoft.com/office/drawing/2016/5/12/chartex" xmlns:cx7="http://schemas.microsoft.com/office/drawing/2016/5/13/chartex" xmlns:cx8="http://schemas.microsoft.com/office/drawing/2016/5/14/chartex" xmlns:mc="http://schemas.openxmlformats.org/markup-compatibility/2006" xmlns:aink="http://schemas.microsoft.com/office/drawing/2016/ink" xmlns:am3d="http://schemas.microsoft.com/office/drawing/2017/model3d" xmlns:o="urn:schemas-microsoft-com:office:office" xmlns:r="http://schemas.openxmlformats.org/officeDocument/2006/relationships" xmlns:m="http://schemas.openxmlformats.org/officeDocument/2006/math" xmlns:v="urn:schemas-microsoft-com:vml" xmlns:wp14="http://schemas.microsoft.com/office/word/2010/wordprocessingDrawing" xmlns:wp="http://schemas.openxmlformats.org/drawingml/2006/wordprocessingDrawing" xmlns:w10="urn:schemas-microsoft-com:office:word" xmlns:w="http://schemas.openxmlformats.org/wordprocessingml/2006/main" xmlns:w14="http://schemas.microsoft.com/office/word/2010/wordml" xmlns:w15="http://schemas.microsoft.com/office/word/2012/wordml" xmlns:w16cex="http://schemas.microsoft.com/office/word/2018/wordml/cex" xmlns:w16cid="http://schemas.microsoft.com/office/word/2016/wordml/cid" xmlns:w16="http://schemas.microsoft.com/office/word/2018/wordml" xmlns:w16sdtdh="http://schemas.microsoft.com/office/word/2020/wordml/sdtdatahash" xmlns:w16se="http://schemas.microsoft.com/office/word/2015/wordml/symex" xmlns:wpg="http://schemas.microsoft.com/office/word/2010/wordprocessingGroup" xmlns:wpi="http://schemas.microsoft.com/office/word/2010/wordprocessingInk" xmlns:wne="http://schemas.microsoft.com/office/word/2006/wordml" xmlns:wps="http://schemas.microsoft.com/office/word/2010/wordprocessingShape" mc:Ignorable="w14 w15 w16se w16cid w16 w16cex w16sdtdh wp14">
+  <w:endnote w:type="separator" w:id="-1">
+    <w:p>
+      <w:pPr>
+        <w:spacing w:after="0" w:line="240" w:lineRule="auto"/>
+      </w:pPr>
+      <w:r>
+        <w:separator/>
+      </w:r>
+    </w:p>
+  </w:endnote>
+  <w:endnote w:type="continuationSeparator" w:id="0">
+    <w:p>
+      <w:pPr>
+        <w:spacing w:after="0" w:line="240" w:lineRule="auto"/>
+      </w:pPr>
+      <w:r>
+        <w:continuationSeparator/>
+      </w:r>
+    </w:p>
+  </w:endnote>
+</w:endnotes>
+</file>
+
+<file path=word/footnotes.xml><?xml version="1.0" encoding="utf-8"?>
+<w:footnotes xmlns:wpc="http://schemas.microsoft.com/office/word/2010/wordprocessingCanvas" xmlns:cx="http://schemas.microsoft.com/office/drawing/2014/chartex" xmlns:cx1="http://schemas.microsoft.com/office/drawing/2015/9/8/chartex" xmlns:cx2="http://schemas.microsoft.com/office/drawing/2015/10/21/chartex" xmlns:cx3="http://schemas.microsoft.com/office/drawing/2016/5/9/chartex" xmlns:cx4="http://schemas.microsoft.com/office/drawing/2016/5/10/chartex" xmlns:cx5="http://schemas.microsoft.com/office/drawing/2016/5/11/chartex" xmlns:cx6="http://schemas.microsoft.com/office/drawing/2016/5/12/chartex" xmlns:cx7="http://schemas.microsoft.com/office/drawing/2016/5/13/chartex" xmlns:cx8="http://schemas.microsoft.com/office/drawing/2016/5/14/chartex" xmlns:mc="http://schemas.openxmlformats.org/markup-compatibility/2006" xmlns:aink="http://schemas.microsoft.com/office/drawing/2016/ink" xmlns:am3d="http://schemas.microsoft.com/office/drawing/2017/model3d" xmlns:o="urn:schemas-microsoft-com:office:office" xmlns:r="http://schemas.openxmlformats.org/officeDocument/2006/relationships" xmlns:m="http://schemas.openxmlformats.org/officeDocument/2006/math" xmlns:v="urn:schemas-microsoft-com:vml" xmlns:wp14="http://schemas.microsoft.com/office/word/2010/wordprocessingDrawing" xmlns:wp="http://schemas.openxmlformats.org/drawingml/2006/wordprocessingDrawing" xmlns:w10="urn:schemas-microsoft-com:office:word" xmlns:w="http://schemas.openxmlformats.org/wordprocessingml/2006/main" xmlns:w14="http://schemas.microsoft.com/office/word/2010/wordml" xmlns:w15="http://schemas.microsoft.com/office/word/2012/wordml" xmlns:w16cex="http://schemas.microsoft.com/office/word/2018/wordml/cex" xmlns:w16cid="http://schemas.microsoft.com/office/word/2016/wordml/cid" xmlns:w16="http://schemas.microsoft.com/office/word/2018/wordml" xmlns:w16sdtdh="http://schemas.microsoft.com/office/word/2020/wordml/sdtdatahash" xmlns:w16se="http://schemas.microsoft.com/office/word/2015/wordml/symex" xmlns:wpg="http://schemas.microsoft.com/office/word/2010/wordprocessingGroup" xmlns:wpi="http://schemas.microsoft.com/office/word/2010/wordprocessingInk" xmlns:wne="http://schemas.microsoft.com/office/word/2006/wordml" xmlns:wps="http://schemas.microsoft.com/office/word/2010/wordprocessingShape" mc:Ignorable="w14 w15 w16se w16cid w16 w16cex w16sdtdh wp14">
+  <w:footnote w:type="separator" w:id="-1">
+    <w:p>
+      <w:pPr>
+        <w:spacing w:after="0" w:line="240" w:lineRule="auto"/>
+      </w:pPr>
+      <w:r>
+        <w:separator/>
+      </w:r>
+    </w:p>
+  </w:footnote>
+  <w:footnote w:type="continuationSeparator" w:id="0">
+    <w:p>
+      <w:pPr>
+        <w:spacing w:after="0" w:line="240" w:lineRule="auto"/>
+      </w:pPr>
+      <w:r>
+        <w:continuationSeparator/>
+      </w:r>
+    </w:p>
+  </w:footnote>
+</w:footnotes>
 </file>
 
 <file path=word/numbering.xml><?xml version="1.0" encoding="utf-8"?>
@@ -1381,6 +1612,50 @@
       <w:contextualSpacing/>
     </w:pPr>
   </w:style>
+  <w:style w:type="paragraph" w:styleId="Header">
+    <w:name w:val="header"/>
+    <w:basedOn w:val="Normal"/>
+    <w:link w:val="HeaderChar"/>
+    <w:uiPriority w:val="99"/>
+    <w:unhideWhenUsed/>
+    <w:rsid w:val="008240A3"/>
+    <w:pPr>
+      <w:tabs>
+        <w:tab w:val="center" w:pos="4320"/>
+        <w:tab w:val="right" w:pos="8640"/>
+      </w:tabs>
+      <w:spacing w:after="0" w:line="240" w:lineRule="auto"/>
+    </w:pPr>
+  </w:style>
+  <w:style w:type="character" w:customStyle="1" w:styleId="HeaderChar">
+    <w:name w:val="Header Char"/>
+    <w:basedOn w:val="DefaultParagraphFont"/>
+    <w:link w:val="Header"/>
+    <w:uiPriority w:val="99"/>
+    <w:rsid w:val="008240A3"/>
+  </w:style>
+  <w:style w:type="paragraph" w:styleId="Footer">
+    <w:name w:val="footer"/>
+    <w:basedOn w:val="Normal"/>
+    <w:link w:val="FooterChar"/>
+    <w:uiPriority w:val="99"/>
+    <w:unhideWhenUsed/>
+    <w:rsid w:val="008240A3"/>
+    <w:pPr>
+      <w:tabs>
+        <w:tab w:val="center" w:pos="4320"/>
+        <w:tab w:val="right" w:pos="8640"/>
+      </w:tabs>
+      <w:spacing w:after="0" w:line="240" w:lineRule="auto"/>
+    </w:pPr>
+  </w:style>
+  <w:style w:type="character" w:customStyle="1" w:styleId="FooterChar">
+    <w:name w:val="Footer Char"/>
+    <w:basedOn w:val="DefaultParagraphFont"/>
+    <w:link w:val="Footer"/>
+    <w:uiPriority w:val="99"/>
+    <w:rsid w:val="008240A3"/>
+  </w:style>
 </w:styles>
 </file>
 

</xml_diff>